<commit_message>
+ ‘P12/LO21/Cours LO21.docx’ + ‘P12/NF16/Cours NF16.docx’ + ‘P12/NF16/Transparents NF16.pdf’ + ‘P12/NF17/Cours NF17.docx’ + ‘P12/NF17/Poly.pdf’ + ‘P12/SY14/Cours SY14.docx’ / ‘A11/IA 01/Révisions IA01 — Final.docx’
</commit_message>
<xml_diff>
--- a/A11/IA 01/Révisions IA01 — Final.docx
+++ b/A11/IA 01/Révisions IA01 — Final.docx
@@ -1,6 +1,6 @@
 
 <file path=word/document.xml><?xml version="1.0" encoding="utf-8"?>
-<w:document xmlns:mo="http://schemas.microsoft.com/office/mac/office/2008/main" xmlns:ve="http://schemas.openxmlformats.org/markup-compatibility/2006" xmlns:mv="urn:schemas-microsoft-com:mac:vml" xmlns:o="urn:schemas-microsoft-com:office:office" xmlns:r="http://schemas.openxmlformats.org/officeDocument/2006/relationships" xmlns:m="http://schemas.openxmlformats.org/officeDocument/2006/math" xmlns:v="urn:schemas-microsoft-com:vml" xmlns:wp="http://schemas.openxmlformats.org/drawingml/2006/wordprocessingDrawing" xmlns:w10="urn:schemas-microsoft-com:office:word" xmlns:w="http://schemas.openxmlformats.org/wordprocessingml/2006/main" xmlns:wne="http://schemas.microsoft.com/office/word/2006/wordml">
+<w:document xmlns:wpc="http://schemas.microsoft.com/office/word/2010/wordprocessingCanvas" xmlns:mo="http://schemas.microsoft.com/office/mac/office/2008/main" xmlns:mc="http://schemas.openxmlformats.org/markup-compatibility/2006" xmlns:mv="urn:schemas-microsoft-com:mac:vml" xmlns:o="urn:schemas-microsoft-com:office:office" xmlns:r="http://schemas.openxmlformats.org/officeDocument/2006/relationships" xmlns:m="http://schemas.openxmlformats.org/officeDocument/2006/math" xmlns:v="urn:schemas-microsoft-com:vml" xmlns:wp14="http://schemas.microsoft.com/office/word/2010/wordprocessingDrawing" xmlns:wp="http://schemas.openxmlformats.org/drawingml/2006/wordprocessingDrawing" xmlns:w10="urn:schemas-microsoft-com:office:word" xmlns:w="http://schemas.openxmlformats.org/wordprocessingml/2006/main" xmlns:w14="http://schemas.microsoft.com/office/word/2010/wordml" xmlns:wpg="http://schemas.microsoft.com/office/word/2010/wordprocessingGroup" xmlns:wpi="http://schemas.microsoft.com/office/word/2010/wordprocessingInk" xmlns:wne="http://schemas.microsoft.com/office/word/2006/wordml" xmlns:wps="http://schemas.microsoft.com/office/word/2010/wordprocessingShape" mc:Ignorable="w14 wp14">
   <w:body>
     <w:p>
       <w:pPr>
@@ -320,49 +320,86 @@
           <w:rFonts w:ascii="Corbel" w:hAnsi="Corbel" w:cs="Arial"/>
           <w:u w:val="single"/>
         </w:rPr>
-        <w:t xml:space="preserve">Web </w:t>
-      </w:r>
-      <w:proofErr w:type="spellStart"/>
-      <w:r>
+        <w:t>Web Ontology Language</w:t>
+      </w:r>
+    </w:p>
+    <w:p>
+      <w:pPr>
+        <w:pStyle w:val="Niveauducommentaire31"/>
+        <w:jc w:val="both"/>
         <w:rPr>
           <w:rFonts w:ascii="Corbel" w:hAnsi="Corbel" w:cs="Arial"/>
           <w:u w:val="single"/>
         </w:rPr>
-        <w:t>Ontology</w:t>
-      </w:r>
-      <w:proofErr w:type="spellEnd"/>
+      </w:pPr>
       <w:r>
         <w:rPr>
           <w:rFonts w:ascii="Corbel" w:hAnsi="Corbel" w:cs="Arial"/>
           <w:u w:val="single"/>
         </w:rPr>
-        <w:t xml:space="preserve"> </w:t>
-      </w:r>
-      <w:proofErr w:type="spellStart"/>
-      <w:r>
+        <w:t xml:space="preserve">Trois sous langages : </w:t>
+      </w:r>
+    </w:p>
+    <w:p>
+      <w:pPr>
+        <w:pStyle w:val="Niveauducommentaire41"/>
+        <w:jc w:val="both"/>
+        <w:rPr>
+          <w:rFonts w:ascii="Corbel" w:hAnsi="Corbel" w:cs="Arial"/>
+        </w:rPr>
+      </w:pPr>
+      <w:r>
+        <w:rPr>
+          <w:rFonts w:ascii="Corbel" w:hAnsi="Corbel" w:cs="Arial"/>
+        </w:rPr>
+        <w:t>OWL lite</w:t>
+      </w:r>
+    </w:p>
+    <w:p>
+      <w:pPr>
+        <w:pStyle w:val="Niveauducommentaire41"/>
+        <w:jc w:val="both"/>
+        <w:rPr>
+          <w:rFonts w:ascii="Corbel" w:hAnsi="Corbel" w:cs="Arial"/>
+        </w:rPr>
+      </w:pPr>
+      <w:r>
+        <w:rPr>
+          <w:rFonts w:ascii="Corbel" w:hAnsi="Corbel" w:cs="Arial"/>
+        </w:rPr>
+        <w:t>Owl DL</w:t>
+      </w:r>
+    </w:p>
+    <w:p>
+      <w:pPr>
+        <w:pStyle w:val="Niveauducommentaire41"/>
+        <w:jc w:val="both"/>
+        <w:rPr>
+          <w:rFonts w:ascii="Corbel" w:hAnsi="Corbel" w:cs="Arial"/>
+        </w:rPr>
+      </w:pPr>
+      <w:r>
+        <w:rPr>
+          <w:rFonts w:ascii="Corbel" w:hAnsi="Corbel" w:cs="Arial"/>
+        </w:rPr>
+        <w:t>OWL full</w:t>
+      </w:r>
+    </w:p>
+    <w:p>
+      <w:pPr>
+        <w:pStyle w:val="Niveauducommentaire31"/>
+        <w:jc w:val="both"/>
         <w:rPr>
           <w:rFonts w:ascii="Corbel" w:hAnsi="Corbel" w:cs="Arial"/>
           <w:u w:val="single"/>
         </w:rPr>
-        <w:t>Language</w:t>
-      </w:r>
-      <w:proofErr w:type="spellEnd"/>
-    </w:p>
-    <w:p>
-      <w:pPr>
-        <w:pStyle w:val="Niveauducommentaire31"/>
-        <w:jc w:val="both"/>
+      </w:pPr>
+      <w:r>
         <w:rPr>
           <w:rFonts w:ascii="Corbel" w:hAnsi="Corbel" w:cs="Arial"/>
           <w:u w:val="single"/>
         </w:rPr>
-      </w:pPr>
-      <w:r>
-        <w:rPr>
-          <w:rFonts w:ascii="Corbel" w:hAnsi="Corbel" w:cs="Arial"/>
-          <w:u w:val="single"/>
-        </w:rPr>
-        <w:t xml:space="preserve">Trois sous langages : </w:t>
+        <w:t>Objectifs :</w:t>
       </w:r>
     </w:p>
     <w:p>
@@ -377,7 +414,7 @@
         <w:rPr>
           <w:rFonts w:ascii="Corbel" w:hAnsi="Corbel" w:cs="Arial"/>
         </w:rPr>
-        <w:t>OWL lite</w:t>
+        <w:t>Standardiser les moyens de définir des ontologies qui peuvent être utilisées sur le Web</w:t>
       </w:r>
     </w:p>
     <w:p>
@@ -388,76 +425,6 @@
           <w:rFonts w:ascii="Corbel" w:hAnsi="Corbel" w:cs="Arial"/>
         </w:rPr>
       </w:pPr>
-      <w:proofErr w:type="spellStart"/>
-      <w:r>
-        <w:rPr>
-          <w:rFonts w:ascii="Corbel" w:hAnsi="Corbel" w:cs="Arial"/>
-        </w:rPr>
-        <w:t>Owl</w:t>
-      </w:r>
-      <w:proofErr w:type="spellEnd"/>
-      <w:r>
-        <w:rPr>
-          <w:rFonts w:ascii="Corbel" w:hAnsi="Corbel" w:cs="Arial"/>
-        </w:rPr>
-        <w:t xml:space="preserve"> DL</w:t>
-      </w:r>
-    </w:p>
-    <w:p>
-      <w:pPr>
-        <w:pStyle w:val="Niveauducommentaire41"/>
-        <w:jc w:val="both"/>
-        <w:rPr>
-          <w:rFonts w:ascii="Corbel" w:hAnsi="Corbel" w:cs="Arial"/>
-        </w:rPr>
-      </w:pPr>
-      <w:r>
-        <w:rPr>
-          <w:rFonts w:ascii="Corbel" w:hAnsi="Corbel" w:cs="Arial"/>
-        </w:rPr>
-        <w:t>OWL full</w:t>
-      </w:r>
-    </w:p>
-    <w:p>
-      <w:pPr>
-        <w:pStyle w:val="Niveauducommentaire31"/>
-        <w:jc w:val="both"/>
-        <w:rPr>
-          <w:rFonts w:ascii="Corbel" w:hAnsi="Corbel" w:cs="Arial"/>
-          <w:u w:val="single"/>
-        </w:rPr>
-      </w:pPr>
-      <w:r>
-        <w:rPr>
-          <w:rFonts w:ascii="Corbel" w:hAnsi="Corbel" w:cs="Arial"/>
-          <w:u w:val="single"/>
-        </w:rPr>
-        <w:t>Objectifs :</w:t>
-      </w:r>
-    </w:p>
-    <w:p>
-      <w:pPr>
-        <w:pStyle w:val="Niveauducommentaire41"/>
-        <w:jc w:val="both"/>
-        <w:rPr>
-          <w:rFonts w:ascii="Corbel" w:hAnsi="Corbel" w:cs="Arial"/>
-        </w:rPr>
-      </w:pPr>
-      <w:r>
-        <w:rPr>
-          <w:rFonts w:ascii="Corbel" w:hAnsi="Corbel" w:cs="Arial"/>
-        </w:rPr>
-        <w:t>Standardiser les moyens de définir des ontologies qui peuvent être utilisées sur le Web</w:t>
-      </w:r>
-    </w:p>
-    <w:p>
-      <w:pPr>
-        <w:pStyle w:val="Niveauducommentaire41"/>
-        <w:jc w:val="both"/>
-        <w:rPr>
-          <w:rFonts w:ascii="Corbel" w:hAnsi="Corbel" w:cs="Arial"/>
-        </w:rPr>
-      </w:pPr>
       <w:r>
         <w:rPr>
           <w:rFonts w:ascii="Corbel" w:hAnsi="Corbel" w:cs="Arial"/>
@@ -468,21 +435,7 @@
         <w:rPr>
           <w:rFonts w:ascii="Corbel" w:hAnsi="Corbel" w:cs="Arial"/>
         </w:rPr>
-        <w:t xml:space="preserve">ons de RDF </w:t>
-      </w:r>
-      <w:proofErr w:type="spellStart"/>
-      <w:r>
-        <w:rPr>
-          <w:rFonts w:ascii="Corbel" w:hAnsi="Corbel" w:cs="Arial"/>
-        </w:rPr>
-        <w:t>Schema</w:t>
-      </w:r>
-      <w:proofErr w:type="spellEnd"/>
-      <w:r>
-        <w:rPr>
-          <w:rFonts w:ascii="Corbel" w:hAnsi="Corbel" w:cs="Arial"/>
-        </w:rPr>
-        <w:t xml:space="preserve"> pour permettre des relations plus complexes entre entités</w:t>
+        <w:t>ons de RDF Schema pour permettre des relations plus complexes entre entités</w:t>
       </w:r>
     </w:p>
     <w:p>
@@ -598,7 +551,7 @@
       <w:r>
         <w:rPr>
           <w:rFonts w:ascii="Corbel" w:hAnsi="Corbel" w:cs="Arial"/>
-          <w:b/>
+          <w:u w:val="single"/>
         </w:rPr>
         <w:t>capteurs</w:t>
       </w:r>
@@ -624,7 +577,7 @@
       <w:r>
         <w:rPr>
           <w:rFonts w:ascii="Corbel" w:hAnsi="Corbel" w:cs="Arial"/>
-          <w:b/>
+          <w:u w:val="single"/>
         </w:rPr>
         <w:t>effecteurs</w:t>
       </w:r>
@@ -647,12 +600,31 @@
         <w:rPr>
           <w:rFonts w:ascii="Corbel" w:hAnsi="Corbel" w:cs="Arial"/>
         </w:rPr>
-        <w:t xml:space="preserve">Système informatique qui agit d’une façon </w:t>
-      </w:r>
-      <w:r>
-        <w:rPr>
-          <w:rFonts w:ascii="Corbel" w:hAnsi="Corbel" w:cs="Arial"/>
-          <w:b/>
+        <w:t xml:space="preserve">Système informatique qui agit </w:t>
+      </w:r>
+      <w:r>
+        <w:rPr>
+          <w:rFonts w:ascii="Corbel" w:hAnsi="Corbel" w:cs="Arial"/>
+          <w:u w:val="single"/>
+        </w:rPr>
+        <w:t>dans un environnement</w:t>
+      </w:r>
+      <w:r>
+        <w:rPr>
+          <w:rFonts w:ascii="Corbel" w:hAnsi="Corbel" w:cs="Arial"/>
+        </w:rPr>
+        <w:t xml:space="preserve"> </w:t>
+      </w:r>
+      <w:r>
+        <w:rPr>
+          <w:rFonts w:ascii="Corbel" w:hAnsi="Corbel" w:cs="Arial"/>
+        </w:rPr>
+        <w:t xml:space="preserve">d’une façon </w:t>
+      </w:r>
+      <w:r>
+        <w:rPr>
+          <w:rFonts w:ascii="Corbel" w:hAnsi="Corbel" w:cs="Arial"/>
+          <w:u w:val="single"/>
         </w:rPr>
         <w:t>autonome et flexible</w:t>
       </w:r>
@@ -674,6 +646,90 @@
           <w:rFonts w:ascii="Corbel" w:hAnsi="Corbel" w:cs="Arial"/>
         </w:rPr>
         <w:t>.</w:t>
+      </w:r>
+    </w:p>
+    <w:p>
+      <w:pPr>
+        <w:pStyle w:val="Niveauducommentaire4"/>
+        <w:rPr>
+          <w:rFonts w:ascii="Corbel" w:hAnsi="Corbel" w:cs="Arial"/>
+        </w:rPr>
+      </w:pPr>
+      <w:r>
+        <w:rPr>
+          <w:rFonts w:ascii="Corbel" w:hAnsi="Corbel" w:cs="Arial"/>
+        </w:rPr>
+        <w:t>Autonome : agit par lui-même et contrôle ses actions et son état interne.</w:t>
+      </w:r>
+    </w:p>
+    <w:p>
+      <w:pPr>
+        <w:pStyle w:val="Niveauducommentaire4"/>
+        <w:rPr>
+          <w:rFonts w:ascii="Corbel" w:hAnsi="Corbel" w:cs="Arial"/>
+        </w:rPr>
+      </w:pPr>
+      <w:r>
+        <w:rPr>
+          <w:rFonts w:ascii="Corbel" w:hAnsi="Corbel" w:cs="Arial"/>
+        </w:rPr>
+        <w:t>Flexible : adaptabilité aux changements, initiatives, collaboration.</w:t>
+      </w:r>
+    </w:p>
+    <w:p>
+      <w:pPr>
+        <w:pStyle w:val="Niveauducommentaire3"/>
+        <w:rPr>
+          <w:rFonts w:ascii="Corbel" w:hAnsi="Corbel" w:cs="Arial"/>
+        </w:rPr>
+      </w:pPr>
+      <w:r>
+        <w:rPr>
+          <w:rFonts w:ascii="Corbel" w:hAnsi="Corbel" w:cs="Arial"/>
+        </w:rPr>
+        <w:t>Agent rationnel :</w:t>
+      </w:r>
+      <w:r>
+        <w:rPr>
+          <w:rFonts w:ascii="Corbel" w:hAnsi="Corbel" w:cs="Arial"/>
+        </w:rPr>
+        <w:t xml:space="preserve"> essaie d’optimiser une mesure de performance.</w:t>
+      </w:r>
+    </w:p>
+    <w:p>
+      <w:pPr>
+        <w:pStyle w:val="Niveauducommentaire3"/>
+        <w:rPr>
+          <w:rFonts w:ascii="Corbel" w:hAnsi="Corbel" w:cs="Arial"/>
+        </w:rPr>
+      </w:pPr>
+      <w:r>
+        <w:rPr>
+          <w:rFonts w:ascii="Corbel" w:hAnsi="Corbel" w:cs="Arial"/>
+        </w:rPr>
+        <w:t>Agent personnel : aide une personne via interface graphique ou vocale</w:t>
+      </w:r>
+      <w:r>
+        <w:rPr>
+          <w:rFonts w:ascii="Corbel" w:hAnsi="Corbel" w:cs="Arial"/>
+        </w:rPr>
+        <w:t>.</w:t>
+      </w:r>
+      <w:bookmarkStart w:id="0" w:name="_GoBack"/>
+      <w:bookmarkEnd w:id="0"/>
+    </w:p>
+    <w:p>
+      <w:pPr>
+        <w:pStyle w:val="Niveauducommentaire3"/>
+        <w:rPr>
+          <w:rFonts w:ascii="Corbel" w:hAnsi="Corbel" w:cs="Arial"/>
+        </w:rPr>
+      </w:pPr>
+      <w:r>
+        <w:rPr>
+          <w:rFonts w:ascii="Corbel" w:hAnsi="Corbel" w:cs="Arial"/>
+        </w:rPr>
+        <w:t>Agent artificiel : robots ou agents logiciels par exemple.</w:t>
       </w:r>
     </w:p>
     <w:p>
@@ -1622,17 +1678,8 @@
           <w:rFonts w:ascii="Corbel" w:hAnsi="Corbel" w:cs="Arial"/>
           <w:u w:val="single"/>
         </w:rPr>
-        <w:t>Rapidité</w:t>
-      </w:r>
-      <w:proofErr w:type="gramStart"/>
-      <w:r>
-        <w:rPr>
-          <w:rFonts w:ascii="Corbel" w:hAnsi="Corbel" w:cs="Arial"/>
-          <w:u w:val="single"/>
-        </w:rPr>
-        <w:t>  :</w:t>
-      </w:r>
-      <w:proofErr w:type="gramEnd"/>
+        <w:t>Rapidité  :</w:t>
+      </w:r>
     </w:p>
     <w:p>
       <w:pPr>
@@ -1908,30 +1955,8 @@
         <w:rPr>
           <w:rFonts w:ascii="Corbel" w:hAnsi="Corbel" w:cs="Arial"/>
         </w:rPr>
-        <w:t xml:space="preserve">Créé par Mac </w:t>
-      </w:r>
-      <w:proofErr w:type="spellStart"/>
-      <w:r>
-        <w:rPr>
-          <w:rFonts w:ascii="Corbel" w:hAnsi="Corbel" w:cs="Arial"/>
-        </w:rPr>
-        <w:t>Culloch</w:t>
-      </w:r>
-      <w:proofErr w:type="spellEnd"/>
-      <w:r>
-        <w:rPr>
-          <w:rFonts w:ascii="Corbel" w:hAnsi="Corbel" w:cs="Arial"/>
-        </w:rPr>
-        <w:t xml:space="preserve"> et </w:t>
-      </w:r>
-      <w:proofErr w:type="spellStart"/>
-      <w:r>
-        <w:rPr>
-          <w:rFonts w:ascii="Corbel" w:hAnsi="Corbel" w:cs="Arial"/>
-        </w:rPr>
-        <w:t>Pitts</w:t>
-      </w:r>
-      <w:proofErr w:type="spellEnd"/>
+        <w:t>Créé par Mac Culloch et Pitts</w:t>
+      </w:r>
     </w:p>
     <w:p>
       <w:pPr>
@@ -2083,16 +2108,8 @@
         <w:rPr>
           <w:rFonts w:ascii="Corbel" w:hAnsi="Corbel" w:cs="Arial"/>
         </w:rPr>
-        <w:t xml:space="preserve">Premier RNA, mis au point par </w:t>
-      </w:r>
-      <w:proofErr w:type="spellStart"/>
-      <w:r>
-        <w:rPr>
-          <w:rFonts w:ascii="Corbel" w:hAnsi="Corbel" w:cs="Arial"/>
-        </w:rPr>
-        <w:t>Rosenblatt</w:t>
-      </w:r>
-      <w:proofErr w:type="spellEnd"/>
+        <w:t>Premier RNA, mis au point par Rosenblatt</w:t>
+      </w:r>
     </w:p>
     <w:p>
       <w:pPr>
@@ -2272,39 +2289,23 @@
           <w:rFonts w:ascii="Corbel" w:eastAsia="Times New Roman" w:hAnsi="Corbel" w:cs="Arial"/>
           <w:sz w:val="22"/>
         </w:rPr>
-        <w:t xml:space="preserve">Impose aussi une représentation hiérarchique (sorte-de, </w:t>
-      </w:r>
-      <w:proofErr w:type="spellStart"/>
+        <w:t>Impose aussi une représentation hiérarchique (sorte-de, etc)</w:t>
+      </w:r>
+    </w:p>
+    <w:p>
+      <w:pPr>
+        <w:pStyle w:val="Niveauducommentaire41"/>
+        <w:jc w:val="both"/>
+        <w:rPr>
+          <w:rFonts w:ascii="Corbel" w:hAnsi="Corbel" w:cs="Arial"/>
+          <w:sz w:val="22"/>
+        </w:rPr>
+      </w:pPr>
       <w:r>
         <w:rPr>
           <w:rFonts w:ascii="Corbel" w:eastAsia="Times New Roman" w:hAnsi="Corbel" w:cs="Arial"/>
           <w:sz w:val="22"/>
         </w:rPr>
-        <w:t>etc</w:t>
-      </w:r>
-      <w:proofErr w:type="spellEnd"/>
-      <w:r>
-        <w:rPr>
-          <w:rFonts w:ascii="Corbel" w:eastAsia="Times New Roman" w:hAnsi="Corbel" w:cs="Arial"/>
-          <w:sz w:val="22"/>
-        </w:rPr>
-        <w:t>)</w:t>
-      </w:r>
-    </w:p>
-    <w:p>
-      <w:pPr>
-        <w:pStyle w:val="Niveauducommentaire41"/>
-        <w:jc w:val="both"/>
-        <w:rPr>
-          <w:rFonts w:ascii="Corbel" w:hAnsi="Corbel" w:cs="Arial"/>
-          <w:sz w:val="22"/>
-        </w:rPr>
-      </w:pPr>
-      <w:r>
-        <w:rPr>
-          <w:rFonts w:ascii="Corbel" w:eastAsia="Times New Roman" w:hAnsi="Corbel" w:cs="Arial"/>
-          <w:sz w:val="22"/>
-        </w:rPr>
         <w:t>Problème doit avoir été correctement énoncé</w:t>
       </w:r>
     </w:p>
@@ -2431,20 +2432,8 @@
           <w:sz w:val="28"/>
           <w:szCs w:val="28"/>
         </w:rPr>
-        <w:t xml:space="preserve">Familles de modèles de </w:t>
-      </w:r>
-      <w:proofErr w:type="spellStart"/>
-      <w:r>
-        <w:rPr>
-          <w:rFonts w:ascii="Corbel" w:hAnsi="Corbel" w:cs="Arial"/>
-          <w:b/>
-          <w:color w:val="8064A2" w:themeColor="accent4"/>
-          <w:sz w:val="28"/>
-          <w:szCs w:val="28"/>
-        </w:rPr>
-        <w:t>RàPC</w:t>
-      </w:r>
-      <w:proofErr w:type="spellEnd"/>
+        <w:t>Familles de modèles de RàPC</w:t>
+      </w:r>
     </w:p>
     <w:p>
       <w:pPr>
@@ -2491,29 +2480,7 @@
         <w:rPr>
           <w:rFonts w:ascii="Corbel" w:hAnsi="Corbel" w:cs="Arial"/>
         </w:rPr>
-        <w:t>Cas complètement structurés et représentés par des paires &lt;</w:t>
-      </w:r>
-      <w:proofErr w:type="spellStart"/>
-      <w:r>
-        <w:rPr>
-          <w:rFonts w:ascii="Corbel" w:hAnsi="Corbel" w:cs="Arial"/>
-        </w:rPr>
-        <w:t>attribut</w:t>
-      </w:r>
-      <w:proofErr w:type="gramStart"/>
-      <w:r>
-        <w:rPr>
-          <w:rFonts w:ascii="Corbel" w:hAnsi="Corbel" w:cs="Arial"/>
-        </w:rPr>
-        <w:t>,valeur</w:t>
-      </w:r>
-      <w:proofErr w:type="spellEnd"/>
-      <w:proofErr w:type="gramEnd"/>
-      <w:r>
-        <w:rPr>
-          <w:rFonts w:ascii="Corbel" w:hAnsi="Corbel" w:cs="Arial"/>
-        </w:rPr>
-        <w:t>&gt; (~frames ou objets)</w:t>
+        <w:t>Cas complètement structurés et représentés par des paires &lt;attribut,valeur&gt; (~frames ou objets)</w:t>
       </w:r>
     </w:p>
     <w:p>
@@ -2575,21 +2542,7 @@
         <w:rPr>
           <w:rFonts w:ascii="Corbel" w:hAnsi="Corbel" w:cs="Arial"/>
         </w:rPr>
-        <w:t xml:space="preserve">Cas comprend 3 parties : problème P, série de questions (index pondéré) et de réponses </w:t>
-      </w:r>
-      <w:proofErr w:type="spellStart"/>
-      <w:r>
-        <w:rPr>
-          <w:rFonts w:ascii="Corbel" w:hAnsi="Corbel" w:cs="Arial"/>
-        </w:rPr>
-        <w:t>Qa</w:t>
-      </w:r>
-      <w:proofErr w:type="spellEnd"/>
-      <w:r>
-        <w:rPr>
-          <w:rFonts w:ascii="Corbel" w:hAnsi="Corbel" w:cs="Arial"/>
-        </w:rPr>
-        <w:t>, action A</w:t>
+        <w:t>Cas comprend 3 parties : problème P, série de questions (index pondéré) et de réponses Qa, action A</w:t>
       </w:r>
     </w:p>
     <w:p>
@@ -2687,29 +2640,7 @@
           <w:sz w:val="32"/>
           <w:szCs w:val="32"/>
         </w:rPr>
-        <w:t xml:space="preserve">Pattern </w:t>
-      </w:r>
-      <w:proofErr w:type="spellStart"/>
-      <w:r>
-        <w:rPr>
-          <w:rFonts w:ascii="Corbel" w:hAnsi="Corbel" w:cs="Arial"/>
-          <w:b/>
-          <w:color w:val="8064A2" w:themeColor="accent4"/>
-          <w:sz w:val="32"/>
-          <w:szCs w:val="32"/>
-        </w:rPr>
-        <w:t>matching</w:t>
-      </w:r>
-      <w:proofErr w:type="spellEnd"/>
-      <w:r>
-        <w:rPr>
-          <w:rFonts w:ascii="Corbel" w:hAnsi="Corbel" w:cs="Arial"/>
-          <w:b/>
-          <w:color w:val="8064A2" w:themeColor="accent4"/>
-          <w:sz w:val="32"/>
-          <w:szCs w:val="32"/>
-        </w:rPr>
-        <w:t xml:space="preserve">/Unification </w:t>
+        <w:t xml:space="preserve">Pattern matching/Unification </w:t>
       </w:r>
       <w:r>
         <w:rPr>
@@ -2742,29 +2673,7 @@
           <w:sz w:val="28"/>
           <w:szCs w:val="28"/>
         </w:rPr>
-        <w:t xml:space="preserve">Pattern </w:t>
-      </w:r>
-      <w:proofErr w:type="spellStart"/>
-      <w:r>
-        <w:rPr>
-          <w:rFonts w:ascii="Corbel" w:hAnsi="Corbel" w:cs="Arial"/>
-          <w:b/>
-          <w:color w:val="8064A2" w:themeColor="accent4"/>
-          <w:sz w:val="28"/>
-          <w:szCs w:val="28"/>
-        </w:rPr>
-        <w:t>matching</w:t>
-      </w:r>
-      <w:proofErr w:type="spellEnd"/>
-      <w:r>
-        <w:rPr>
-          <w:rFonts w:ascii="Corbel" w:hAnsi="Corbel" w:cs="Arial"/>
-          <w:b/>
-          <w:color w:val="8064A2" w:themeColor="accent4"/>
-          <w:sz w:val="28"/>
-          <w:szCs w:val="28"/>
-        </w:rPr>
-        <w:t xml:space="preserve"> = </w:t>
+        <w:t xml:space="preserve">Pattern matching = </w:t>
       </w:r>
     </w:p>
     <w:p>
@@ -2794,7 +2703,7 @@
         </w:rPr>
         <w:t xml:space="preserve">Vérification de la présence de constituants d'un </w:t>
       </w:r>
-      <w:hyperlink r:id="rId8" w:tooltip="Motif" w:history="1">
+      <w:hyperlink r:id="rId9" w:tooltip="Motif" w:history="1">
         <w:r>
           <w:rPr>
             <w:rFonts w:ascii="Corbel" w:hAnsi="Corbel" w:cs="Arial"/>
@@ -2808,7 +2717,7 @@
         </w:rPr>
         <w:t xml:space="preserve"> par un </w:t>
       </w:r>
-      <w:hyperlink r:id="rId9" w:tooltip="Programme informatique" w:history="1">
+      <w:hyperlink r:id="rId10" w:tooltip="Programme informatique" w:history="1">
         <w:r>
           <w:rPr>
             <w:rFonts w:ascii="Corbel" w:hAnsi="Corbel" w:cs="Arial"/>
@@ -2836,7 +2745,7 @@
         </w:rPr>
         <w:t xml:space="preserve">Par contraste avec la </w:t>
       </w:r>
-      <w:hyperlink r:id="rId10" w:tooltip="Reconnaissance de forme" w:history="1">
+      <w:hyperlink r:id="rId11" w:tooltip="Reconnaissance de forme" w:history="1">
         <w:r>
           <w:rPr>
             <w:rFonts w:ascii="Corbel" w:hAnsi="Corbel" w:cs="Arial"/>
@@ -2899,21 +2808,7 @@
         <w:rPr>
           <w:rFonts w:ascii="Corbel" w:hAnsi="Corbel" w:cs="Arial"/>
         </w:rPr>
-        <w:t xml:space="preserve">Le pattern </w:t>
-      </w:r>
-      <w:proofErr w:type="spellStart"/>
-      <w:r>
-        <w:rPr>
-          <w:rFonts w:ascii="Corbel" w:hAnsi="Corbel" w:cs="Arial"/>
-        </w:rPr>
-        <w:t>matching</w:t>
-      </w:r>
-      <w:proofErr w:type="spellEnd"/>
-      <w:r>
-        <w:rPr>
-          <w:rFonts w:ascii="Corbel" w:hAnsi="Corbel" w:cs="Arial"/>
-        </w:rPr>
-        <w:t xml:space="preserve"> ne peut pas comparer dans ces cas précis.</w:t>
+        <w:t>Le pattern matching ne peut pas comparer dans ces cas précis.</w:t>
       </w:r>
     </w:p>
     <w:p>
@@ -3861,16 +3756,8 @@
         <w:rPr>
           <w:rFonts w:ascii="Corbel" w:hAnsi="Corbel" w:cs="Arial"/>
         </w:rPr>
-        <w:t xml:space="preserve">Créés par </w:t>
-      </w:r>
-      <w:proofErr w:type="spellStart"/>
-      <w:r>
-        <w:rPr>
-          <w:rFonts w:ascii="Corbel" w:hAnsi="Corbel" w:cs="Arial"/>
-        </w:rPr>
-        <w:t>Minsky</w:t>
-      </w:r>
-      <w:proofErr w:type="spellEnd"/>
+        <w:t>Créés par Minsky</w:t>
+      </w:r>
     </w:p>
     <w:p>
       <w:pPr>
@@ -3934,14 +3821,12 @@
         </w:rPr>
         <w:t>.</w:t>
       </w:r>
-      <w:bookmarkStart w:id="0" w:name="_GoBack"/>
-      <w:bookmarkEnd w:id="0"/>
     </w:p>
     <w:sectPr>
-      <w:footerReference w:type="even" r:id="rId11"/>
-      <w:footerReference w:type="default" r:id="rId12"/>
-      <w:headerReference w:type="first" r:id="rId13"/>
-      <w:footerReference w:type="first" r:id="rId14"/>
+      <w:footerReference w:type="even" r:id="rId12"/>
+      <w:footerReference w:type="default" r:id="rId13"/>
+      <w:headerReference w:type="first" r:id="rId14"/>
+      <w:footerReference w:type="first" r:id="rId15"/>
       <w:pgSz w:w="11900" w:h="16840"/>
       <w:pgMar w:top="720" w:right="720" w:bottom="720" w:left="720" w:header="708" w:footer="708" w:gutter="0"/>
       <w:cols w:space="708"/>
@@ -3953,7 +3838,7 @@
 </file>
 
 <file path=word/endnotes.xml><?xml version="1.0" encoding="utf-8"?>
-<w:endnotes xmlns:mo="http://schemas.microsoft.com/office/mac/office/2008/main" xmlns:ve="http://schemas.openxmlformats.org/markup-compatibility/2006" xmlns:mv="urn:schemas-microsoft-com:mac:vml" xmlns:o="urn:schemas-microsoft-com:office:office" xmlns:r="http://schemas.openxmlformats.org/officeDocument/2006/relationships" xmlns:m="http://schemas.openxmlformats.org/officeDocument/2006/math" xmlns:v="urn:schemas-microsoft-com:vml" xmlns:wp="http://schemas.openxmlformats.org/drawingml/2006/wordprocessingDrawing" xmlns:w10="urn:schemas-microsoft-com:office:word" xmlns:w="http://schemas.openxmlformats.org/wordprocessingml/2006/main" xmlns:wne="http://schemas.microsoft.com/office/word/2006/wordml">
+<w:endnotes xmlns:wpc="http://schemas.microsoft.com/office/word/2010/wordprocessingCanvas" xmlns:mo="http://schemas.microsoft.com/office/mac/office/2008/main" xmlns:mc="http://schemas.openxmlformats.org/markup-compatibility/2006" xmlns:mv="urn:schemas-microsoft-com:mac:vml" xmlns:o="urn:schemas-microsoft-com:office:office" xmlns:r="http://schemas.openxmlformats.org/officeDocument/2006/relationships" xmlns:m="http://schemas.openxmlformats.org/officeDocument/2006/math" xmlns:v="urn:schemas-microsoft-com:vml" xmlns:wp14="http://schemas.microsoft.com/office/word/2010/wordprocessingDrawing" xmlns:wp="http://schemas.openxmlformats.org/drawingml/2006/wordprocessingDrawing" xmlns:w10="urn:schemas-microsoft-com:office:word" xmlns:w="http://schemas.openxmlformats.org/wordprocessingml/2006/main" xmlns:w14="http://schemas.microsoft.com/office/word/2010/wordml" xmlns:wpg="http://schemas.microsoft.com/office/word/2010/wordprocessingGroup" xmlns:wpi="http://schemas.microsoft.com/office/word/2010/wordprocessingInk" xmlns:wne="http://schemas.microsoft.com/office/word/2006/wordml" xmlns:wps="http://schemas.microsoft.com/office/word/2010/wordprocessingShape" mc:Ignorable="w14 wp14">
   <w:endnote w:type="separator" w:id="-1">
     <w:p>
       <w:r>
@@ -3972,7 +3857,7 @@
 </file>
 
 <file path=word/footer1.xml><?xml version="1.0" encoding="utf-8"?>
-<w:ftr xmlns:mo="http://schemas.microsoft.com/office/mac/office/2008/main" xmlns:ve="http://schemas.openxmlformats.org/markup-compatibility/2006" xmlns:mv="urn:schemas-microsoft-com:mac:vml" xmlns:o="urn:schemas-microsoft-com:office:office" xmlns:r="http://schemas.openxmlformats.org/officeDocument/2006/relationships" xmlns:m="http://schemas.openxmlformats.org/officeDocument/2006/math" xmlns:v="urn:schemas-microsoft-com:vml" xmlns:wp="http://schemas.openxmlformats.org/drawingml/2006/wordprocessingDrawing" xmlns:w10="urn:schemas-microsoft-com:office:word" xmlns:w="http://schemas.openxmlformats.org/wordprocessingml/2006/main" xmlns:wne="http://schemas.microsoft.com/office/word/2006/wordml">
+<w:ftr xmlns:wpc="http://schemas.microsoft.com/office/word/2010/wordprocessingCanvas" xmlns:mo="http://schemas.microsoft.com/office/mac/office/2008/main" xmlns:mc="http://schemas.openxmlformats.org/markup-compatibility/2006" xmlns:mv="urn:schemas-microsoft-com:mac:vml" xmlns:o="urn:schemas-microsoft-com:office:office" xmlns:r="http://schemas.openxmlformats.org/officeDocument/2006/relationships" xmlns:m="http://schemas.openxmlformats.org/officeDocument/2006/math" xmlns:v="urn:schemas-microsoft-com:vml" xmlns:wp14="http://schemas.microsoft.com/office/word/2010/wordprocessingDrawing" xmlns:wp="http://schemas.openxmlformats.org/drawingml/2006/wordprocessingDrawing" xmlns:w10="urn:schemas-microsoft-com:office:word" xmlns:w="http://schemas.openxmlformats.org/wordprocessingml/2006/main" xmlns:w14="http://schemas.microsoft.com/office/word/2010/wordml" xmlns:wpg="http://schemas.microsoft.com/office/word/2010/wordprocessingGroup" xmlns:wpi="http://schemas.microsoft.com/office/word/2010/wordprocessingInk" xmlns:wne="http://schemas.microsoft.com/office/word/2006/wordml" xmlns:wps="http://schemas.microsoft.com/office/word/2010/wordprocessingShape" mc:Ignorable="w14 wp14">
   <w:p>
     <w:pPr>
       <w:pStyle w:val="Pieddepage"/>
@@ -3991,7 +3876,7 @@
 </file>
 
 <file path=word/footer2.xml><?xml version="1.0" encoding="utf-8"?>
-<w:ftr xmlns:mo="http://schemas.microsoft.com/office/mac/office/2008/main" xmlns:ve="http://schemas.openxmlformats.org/markup-compatibility/2006" xmlns:mv="urn:schemas-microsoft-com:mac:vml" xmlns:o="urn:schemas-microsoft-com:office:office" xmlns:r="http://schemas.openxmlformats.org/officeDocument/2006/relationships" xmlns:m="http://schemas.openxmlformats.org/officeDocument/2006/math" xmlns:v="urn:schemas-microsoft-com:vml" xmlns:wp="http://schemas.openxmlformats.org/drawingml/2006/wordprocessingDrawing" xmlns:w10="urn:schemas-microsoft-com:office:word" xmlns:w="http://schemas.openxmlformats.org/wordprocessingml/2006/main" xmlns:wne="http://schemas.microsoft.com/office/word/2006/wordml">
+<w:ftr xmlns:wpc="http://schemas.microsoft.com/office/word/2010/wordprocessingCanvas" xmlns:mo="http://schemas.microsoft.com/office/mac/office/2008/main" xmlns:mc="http://schemas.openxmlformats.org/markup-compatibility/2006" xmlns:mv="urn:schemas-microsoft-com:mac:vml" xmlns:o="urn:schemas-microsoft-com:office:office" xmlns:r="http://schemas.openxmlformats.org/officeDocument/2006/relationships" xmlns:m="http://schemas.openxmlformats.org/officeDocument/2006/math" xmlns:v="urn:schemas-microsoft-com:vml" xmlns:wp14="http://schemas.microsoft.com/office/word/2010/wordprocessingDrawing" xmlns:wp="http://schemas.openxmlformats.org/drawingml/2006/wordprocessingDrawing" xmlns:w10="urn:schemas-microsoft-com:office:word" xmlns:w="http://schemas.openxmlformats.org/wordprocessingml/2006/main" xmlns:w14="http://schemas.microsoft.com/office/word/2010/wordml" xmlns:wpg="http://schemas.microsoft.com/office/word/2010/wordprocessingGroup" xmlns:wpi="http://schemas.microsoft.com/office/word/2010/wordprocessingInk" xmlns:wne="http://schemas.microsoft.com/office/word/2006/wordml" xmlns:wps="http://schemas.microsoft.com/office/word/2010/wordprocessingShape" mc:Ignorable="w14 wp14">
   <w:p>
     <w:pPr>
       <w:pStyle w:val="Pieddepage"/>
@@ -4010,7 +3895,7 @@
 </file>
 
 <file path=word/footer3.xml><?xml version="1.0" encoding="utf-8"?>
-<w:ftr xmlns:mo="http://schemas.microsoft.com/office/mac/office/2008/main" xmlns:ve="http://schemas.openxmlformats.org/markup-compatibility/2006" xmlns:mv="urn:schemas-microsoft-com:mac:vml" xmlns:o="urn:schemas-microsoft-com:office:office" xmlns:r="http://schemas.openxmlformats.org/officeDocument/2006/relationships" xmlns:m="http://schemas.openxmlformats.org/officeDocument/2006/math" xmlns:v="urn:schemas-microsoft-com:vml" xmlns:wp="http://schemas.openxmlformats.org/drawingml/2006/wordprocessingDrawing" xmlns:w10="urn:schemas-microsoft-com:office:word" xmlns:w="http://schemas.openxmlformats.org/wordprocessingml/2006/main" xmlns:wne="http://schemas.microsoft.com/office/word/2006/wordml">
+<w:ftr xmlns:wpc="http://schemas.microsoft.com/office/word/2010/wordprocessingCanvas" xmlns:mo="http://schemas.microsoft.com/office/mac/office/2008/main" xmlns:mc="http://schemas.openxmlformats.org/markup-compatibility/2006" xmlns:mv="urn:schemas-microsoft-com:mac:vml" xmlns:o="urn:schemas-microsoft-com:office:office" xmlns:r="http://schemas.openxmlformats.org/officeDocument/2006/relationships" xmlns:m="http://schemas.openxmlformats.org/officeDocument/2006/math" xmlns:v="urn:schemas-microsoft-com:vml" xmlns:wp14="http://schemas.microsoft.com/office/word/2010/wordprocessingDrawing" xmlns:wp="http://schemas.openxmlformats.org/drawingml/2006/wordprocessingDrawing" xmlns:w10="urn:schemas-microsoft-com:office:word" xmlns:w="http://schemas.openxmlformats.org/wordprocessingml/2006/main" xmlns:w14="http://schemas.microsoft.com/office/word/2010/wordml" xmlns:wpg="http://schemas.microsoft.com/office/word/2010/wordprocessingGroup" xmlns:wpi="http://schemas.microsoft.com/office/word/2010/wordprocessingInk" xmlns:wne="http://schemas.microsoft.com/office/word/2006/wordml" xmlns:wps="http://schemas.microsoft.com/office/word/2010/wordprocessingShape" mc:Ignorable="w14 wp14">
   <w:p>
     <w:pPr>
       <w:pStyle w:val="Pieddepage"/>
@@ -4029,7 +3914,7 @@
 </file>
 
 <file path=word/footnotes.xml><?xml version="1.0" encoding="utf-8"?>
-<w:footnotes xmlns:mo="http://schemas.microsoft.com/office/mac/office/2008/main" xmlns:ve="http://schemas.openxmlformats.org/markup-compatibility/2006" xmlns:mv="urn:schemas-microsoft-com:mac:vml" xmlns:o="urn:schemas-microsoft-com:office:office" xmlns:r="http://schemas.openxmlformats.org/officeDocument/2006/relationships" xmlns:m="http://schemas.openxmlformats.org/officeDocument/2006/math" xmlns:v="urn:schemas-microsoft-com:vml" xmlns:wp="http://schemas.openxmlformats.org/drawingml/2006/wordprocessingDrawing" xmlns:w10="urn:schemas-microsoft-com:office:word" xmlns:w="http://schemas.openxmlformats.org/wordprocessingml/2006/main" xmlns:wne="http://schemas.microsoft.com/office/word/2006/wordml">
+<w:footnotes xmlns:wpc="http://schemas.microsoft.com/office/word/2010/wordprocessingCanvas" xmlns:mo="http://schemas.microsoft.com/office/mac/office/2008/main" xmlns:mc="http://schemas.openxmlformats.org/markup-compatibility/2006" xmlns:mv="urn:schemas-microsoft-com:mac:vml" xmlns:o="urn:schemas-microsoft-com:office:office" xmlns:r="http://schemas.openxmlformats.org/officeDocument/2006/relationships" xmlns:m="http://schemas.openxmlformats.org/officeDocument/2006/math" xmlns:v="urn:schemas-microsoft-com:vml" xmlns:wp14="http://schemas.microsoft.com/office/word/2010/wordprocessingDrawing" xmlns:wp="http://schemas.openxmlformats.org/drawingml/2006/wordprocessingDrawing" xmlns:w10="urn:schemas-microsoft-com:office:word" xmlns:w="http://schemas.openxmlformats.org/wordprocessingml/2006/main" xmlns:w14="http://schemas.microsoft.com/office/word/2010/wordml" xmlns:wpg="http://schemas.microsoft.com/office/word/2010/wordprocessingGroup" xmlns:wpi="http://schemas.microsoft.com/office/word/2010/wordprocessingInk" xmlns:wne="http://schemas.microsoft.com/office/word/2006/wordml" xmlns:wps="http://schemas.microsoft.com/office/word/2010/wordprocessingShape" mc:Ignorable="w14 wp14">
   <w:footnote w:type="separator" w:id="-1">
     <w:p>
       <w:r>
@@ -4048,7 +3933,7 @@
 </file>
 
 <file path=word/header1.xml><?xml version="1.0" encoding="utf-8"?>
-<w:hdr xmlns:mo="http://schemas.microsoft.com/office/mac/office/2008/main" xmlns:ve="http://schemas.openxmlformats.org/markup-compatibility/2006" xmlns:mv="urn:schemas-microsoft-com:mac:vml" xmlns:o="urn:schemas-microsoft-com:office:office" xmlns:r="http://schemas.openxmlformats.org/officeDocument/2006/relationships" xmlns:m="http://schemas.openxmlformats.org/officeDocument/2006/math" xmlns:v="urn:schemas-microsoft-com:vml" xmlns:wp="http://schemas.openxmlformats.org/drawingml/2006/wordprocessingDrawing" xmlns:w10="urn:schemas-microsoft-com:office:word" xmlns:w="http://schemas.openxmlformats.org/wordprocessingml/2006/main" xmlns:wne="http://schemas.microsoft.com/office/word/2006/wordml">
+<w:hdr xmlns:wpc="http://schemas.microsoft.com/office/word/2010/wordprocessingCanvas" xmlns:mo="http://schemas.microsoft.com/office/mac/office/2008/main" xmlns:mc="http://schemas.openxmlformats.org/markup-compatibility/2006" xmlns:mv="urn:schemas-microsoft-com:mac:vml" xmlns:o="urn:schemas-microsoft-com:office:office" xmlns:r="http://schemas.openxmlformats.org/officeDocument/2006/relationships" xmlns:m="http://schemas.openxmlformats.org/officeDocument/2006/math" xmlns:v="urn:schemas-microsoft-com:vml" xmlns:wp14="http://schemas.microsoft.com/office/word/2010/wordprocessingDrawing" xmlns:wp="http://schemas.openxmlformats.org/drawingml/2006/wordprocessingDrawing" xmlns:w10="urn:schemas-microsoft-com:office:word" xmlns:w="http://schemas.openxmlformats.org/wordprocessingml/2006/main" xmlns:w14="http://schemas.microsoft.com/office/word/2010/wordml" xmlns:wpg="http://schemas.microsoft.com/office/word/2010/wordprocessingGroup" xmlns:wpi="http://schemas.microsoft.com/office/word/2010/wordprocessingInk" xmlns:wne="http://schemas.microsoft.com/office/word/2006/wordml" xmlns:wps="http://schemas.microsoft.com/office/word/2010/wordprocessingShape" mc:Ignorable="w14 wp14">
   <w:p>
     <w:pPr>
       <w:pStyle w:val="En-tte"/>
@@ -4072,15 +3957,7 @@
         <w:sz w:val="36"/>
         <w:szCs w:val="36"/>
       </w:rPr>
-      <w:t>C</w:t>
-    </w:r>
-    <w:r>
-      <w:rPr>
-        <w:rFonts w:ascii="Verdana" w:hAnsi="Verdana"/>
-        <w:sz w:val="36"/>
-        <w:szCs w:val="36"/>
-      </w:rPr>
-      <w:t>e que vous avez retenu du cours</w:t>
+      <w:t>Ce que vous avez retenu du cours</w:t>
     </w:r>
   </w:p>
   <w:bookmarkEnd w:id="1"/>
@@ -4089,7 +3966,7 @@
 </file>
 
 <file path=word/numbering.xml><?xml version="1.0" encoding="utf-8"?>
-<w:numbering xmlns:mo="http://schemas.microsoft.com/office/mac/office/2008/main" xmlns:ve="http://schemas.openxmlformats.org/markup-compatibility/2006" xmlns:mv="urn:schemas-microsoft-com:mac:vml" xmlns:o="urn:schemas-microsoft-com:office:office" xmlns:r="http://schemas.openxmlformats.org/officeDocument/2006/relationships" xmlns:m="http://schemas.openxmlformats.org/officeDocument/2006/math" xmlns:v="urn:schemas-microsoft-com:vml" xmlns:wp="http://schemas.openxmlformats.org/drawingml/2006/wordprocessingDrawing" xmlns:w10="urn:schemas-microsoft-com:office:word" xmlns:w="http://schemas.openxmlformats.org/wordprocessingml/2006/main" xmlns:wne="http://schemas.microsoft.com/office/word/2006/wordml">
+<w:numbering xmlns:wpc="http://schemas.microsoft.com/office/word/2010/wordprocessingCanvas" xmlns:mo="http://schemas.microsoft.com/office/mac/office/2008/main" xmlns:mc="http://schemas.openxmlformats.org/markup-compatibility/2006" xmlns:mv="urn:schemas-microsoft-com:mac:vml" xmlns:o="urn:schemas-microsoft-com:office:office" xmlns:r="http://schemas.openxmlformats.org/officeDocument/2006/relationships" xmlns:m="http://schemas.openxmlformats.org/officeDocument/2006/math" xmlns:v="urn:schemas-microsoft-com:vml" xmlns:wp14="http://schemas.microsoft.com/office/word/2010/wordprocessingDrawing" xmlns:wp="http://schemas.openxmlformats.org/drawingml/2006/wordprocessingDrawing" xmlns:w10="urn:schemas-microsoft-com:office:word" xmlns:w="http://schemas.openxmlformats.org/wordprocessingml/2006/main" xmlns:w14="http://schemas.microsoft.com/office/word/2010/wordml" xmlns:wpg="http://schemas.microsoft.com/office/word/2010/wordprocessingGroup" xmlns:wpi="http://schemas.microsoft.com/office/word/2010/wordprocessingInk" xmlns:wne="http://schemas.microsoft.com/office/word/2006/wordml" xmlns:wps="http://schemas.microsoft.com/office/word/2010/wordprocessingShape" mc:Ignorable="w14 wp14">
   <w:abstractNum w:abstractNumId="0">
     <w:nsid w:val="FFFFFF1D"/>
     <w:multiLevelType w:val="multilevel"/>
@@ -4420,7 +4297,7 @@
 </file>
 
 <file path=word/styles.xml><?xml version="1.0" encoding="utf-8"?>
-<w:styles xmlns:r="http://schemas.openxmlformats.org/officeDocument/2006/relationships" xmlns:w="http://schemas.openxmlformats.org/wordprocessingml/2006/main">
+<w:styles xmlns:mc="http://schemas.openxmlformats.org/markup-compatibility/2006" xmlns:r="http://schemas.openxmlformats.org/officeDocument/2006/relationships" xmlns:w="http://schemas.openxmlformats.org/wordprocessingml/2006/main" xmlns:w14="http://schemas.microsoft.com/office/word/2010/wordml" mc:Ignorable="w14">
   <w:docDefaults>
     <w:rPrDefault>
       <w:rPr>
@@ -4648,14 +4525,15 @@
   </w:style>
   <w:style w:type="character" w:default="1" w:styleId="Policepardfaut">
     <w:name w:val="Default Paragraph Font"/>
+    <w:uiPriority w:val="1"/>
     <w:semiHidden/>
     <w:unhideWhenUsed/>
   </w:style>
   <w:style w:type="table" w:default="1" w:styleId="TableauNormal">
     <w:name w:val="Normal Table"/>
+    <w:uiPriority w:val="99"/>
     <w:semiHidden/>
     <w:unhideWhenUsed/>
-    <w:qFormat/>
     <w:tblPr>
       <w:tblInd w:w="0" w:type="dxa"/>
       <w:tblCellMar>
@@ -4668,6 +4546,7 @@
   </w:style>
   <w:style w:type="numbering" w:default="1" w:styleId="Aucuneliste">
     <w:name w:val="No List"/>
+    <w:uiPriority w:val="99"/>
     <w:semiHidden/>
     <w:unhideWhenUsed/>
   </w:style>
@@ -5457,6 +5336,7 @@
   <w:style w:type="character" w:default="1" w:styleId="Policepardfaut">
     <w:name w:val="Default Paragraph Font"/>
     <w:uiPriority w:val="1"/>
+    <w:semiHidden/>
     <w:unhideWhenUsed/>
   </w:style>
   <w:style w:type="table" w:default="1" w:styleId="TableauNormal">
@@ -6361,7 +6241,7 @@
 </file>
 
 <file path=customXml/itemProps1.xml><?xml version="1.0" encoding="utf-8"?>
-<ds:datastoreItem xmlns:ds="http://schemas.openxmlformats.org/officeDocument/2006/customXml" ds:itemID="{0CC37A67-F365-3742-90B2-3ED4B9B662FB}">
+<ds:datastoreItem xmlns:ds="http://schemas.openxmlformats.org/officeDocument/2006/customXml" ds:itemID="{5183C901-F1BF-D643-8319-ABB18666F791}">
   <ds:schemaRefs>
     <ds:schemaRef ds:uri="http://schemas.openxmlformats.org/officeDocument/2006/bibliography"/>
   </ds:schemaRefs>

</xml_diff>

<commit_message>
/ ‘A11/IA 01/Révisions IA01 — Final.docx’
</commit_message>
<xml_diff>
--- a/A11/IA 01/Révisions IA01 — Final.docx
+++ b/A11/IA 01/Révisions IA01 — Final.docx
@@ -367,7 +367,15 @@
         <w:rPr>
           <w:rFonts w:ascii="Corbel" w:hAnsi="Corbel" w:cs="Arial"/>
         </w:rPr>
-        <w:t>Owl DL</w:t>
+        <w:t>OWL</w:t>
+      </w:r>
+      <w:bookmarkStart w:id="0" w:name="_GoBack"/>
+      <w:bookmarkEnd w:id="0"/>
+      <w:r>
+        <w:rPr>
+          <w:rFonts w:ascii="Corbel" w:hAnsi="Corbel" w:cs="Arial"/>
+        </w:rPr>
+        <w:t xml:space="preserve"> DL</w:t>
       </w:r>
     </w:p>
     <w:p>
@@ -715,8 +723,6 @@
         </w:rPr>
         <w:t>.</w:t>
       </w:r>
-      <w:bookmarkStart w:id="0" w:name="_GoBack"/>
-      <w:bookmarkEnd w:id="0"/>
     </w:p>
     <w:p>
       <w:pPr>
@@ -769,6 +775,7 @@
           <w:sz w:val="32"/>
           <w:szCs w:val="32"/>
         </w:rPr>
+        <w:lastRenderedPageBreak/>
         <w:t>AG : Algorithmes Génétiques</w:t>
       </w:r>
     </w:p>
@@ -1397,6 +1404,7 @@
         <w:rPr>
           <w:rFonts w:ascii="Corbel" w:hAnsi="Corbel" w:cs="Arial"/>
         </w:rPr>
+        <w:lastRenderedPageBreak/>
         <w:t xml:space="preserve">Un processeur : calcul d’une </w:t>
       </w:r>
       <w:r>
@@ -2066,6 +2074,7 @@
           <w:rFonts w:ascii="Corbel" w:hAnsi="Corbel" w:cs="Arial"/>
           <w:b/>
         </w:rPr>
+        <w:lastRenderedPageBreak/>
         <w:t xml:space="preserve">Méthode plus formelle : </w:t>
       </w:r>
       <w:r>
@@ -2604,6 +2613,7 @@
         <w:rPr>
           <w:rFonts w:ascii="Corbel" w:hAnsi="Corbel" w:cs="Arial"/>
         </w:rPr>
+        <w:lastRenderedPageBreak/>
         <w:t>Résolution de problème à partir d’expériences dont la description est obtenue dans des documents textuels, peuvent être non structurés ou semi-structurés</w:t>
       </w:r>
     </w:p>
@@ -3314,6 +3324,7 @@
           <w:rFonts w:ascii="Corbel" w:hAnsi="Corbel" w:cs="Arial"/>
           <w:b/>
         </w:rPr>
+        <w:lastRenderedPageBreak/>
         <w:t>Recherche</w:t>
       </w:r>
       <w:r>
@@ -3801,6 +3812,7 @@
         <w:rPr>
           <w:rFonts w:ascii="Corbel" w:hAnsi="Corbel" w:cs="Arial"/>
         </w:rPr>
+        <w:lastRenderedPageBreak/>
         <w:t>Une structure de frame se compose de plusieurs éléments, appelés slots ou éléments terminaux (sur différents niveaux : trois niveaux sont emboîtés : l</w:t>
       </w:r>
       <w:r>
@@ -6241,7 +6253,7 @@
 </file>
 
 <file path=customXml/itemProps1.xml><?xml version="1.0" encoding="utf-8"?>
-<ds:datastoreItem xmlns:ds="http://schemas.openxmlformats.org/officeDocument/2006/customXml" ds:itemID="{5183C901-F1BF-D643-8319-ABB18666F791}">
+<ds:datastoreItem xmlns:ds="http://schemas.openxmlformats.org/officeDocument/2006/customXml" ds:itemID="{E1FD98FA-06AD-BE43-B8F7-3842FED5CB2F}">
   <ds:schemaRefs>
     <ds:schemaRef ds:uri="http://schemas.openxmlformats.org/officeDocument/2006/bibliography"/>
   </ds:schemaRefs>

</xml_diff>